<commit_message>
Commit at 14:57:18.14  08.09.2023 - Repo SetUp
</commit_message>
<xml_diff>
--- a/4_Diari/2023-09.08_gioele.chiodoni.docx
+++ b/4_Diari/2023-09.08_gioele.chiodoni.docx
@@ -193,6 +193,24 @@
                 <w:rFonts w:ascii="Arial" w:hAnsi="Arial" w:cs="Arial"/>
               </w:rPr>
               <w:t>Caricato il progetto su GitHub.</w:t>
+            </w:r>
+          </w:p>
+          <w:p>
+            <w:pPr>
+              <w:pStyle w:val="Paragrafoelenco"/>
+              <w:numPr>
+                <w:ilvl w:val="0"/>
+                <w:numId w:val="21"/>
+              </w:numPr>
+              <w:rPr>
+                <w:rFonts w:ascii="Arial" w:hAnsi="Arial" w:cs="Arial"/>
+              </w:rPr>
+            </w:pPr>
+            <w:r>
+              <w:rPr>
+                <w:rFonts w:ascii="Arial" w:hAnsi="Arial" w:cs="Arial"/>
+              </w:rPr>
+              <w:t>Creato gli script per caricare il progetto in automatico</w:t>
             </w:r>
           </w:p>
           <w:p>
@@ -4018,6 +4036,7 @@
     <w:rsid w:val="004F7A60"/>
     <w:rsid w:val="00515C71"/>
     <w:rsid w:val="00540959"/>
+    <w:rsid w:val="00560AA2"/>
     <w:rsid w:val="00580D3A"/>
     <w:rsid w:val="00594413"/>
     <w:rsid w:val="005B2EF9"/>
@@ -4896,7 +4915,7 @@
 </file>
 
 <file path=customXml/itemProps1.xml><?xml version="1.0" encoding="utf-8"?>
-<ds:datastoreItem xmlns:ds="http://schemas.openxmlformats.org/officeDocument/2006/customXml" ds:itemID="{DADFAB62-BC21-460D-A8B8-D12155456E79}">
+<ds:datastoreItem xmlns:ds="http://schemas.openxmlformats.org/officeDocument/2006/customXml" ds:itemID="{74CBB870-B515-4B12-A6C4-3CA51B2E9C5C}">
   <ds:schemaRefs>
     <ds:schemaRef ds:uri="http://schemas.openxmlformats.org/officeDocument/2006/bibliography"/>
   </ds:schemaRefs>

</xml_diff>

<commit_message>
Commit at 10:50:12.58  15.09.2023 - Canvas test JS coordinate
</commit_message>
<xml_diff>
--- a/4_Diari/2023-09.08_gioele.chiodoni.docx
+++ b/4_Diari/2023-09.08_gioele.chiodoni.docx
@@ -236,6 +236,36 @@
               </w:rPr>
               <w:t>.</w:t>
             </w:r>
+          </w:p>
+          <w:p>
+            <w:pPr>
+              <w:pStyle w:val="Paragrafoelenco"/>
+              <w:numPr>
+                <w:ilvl w:val="0"/>
+                <w:numId w:val="21"/>
+              </w:numPr>
+              <w:rPr>
+                <w:rFonts w:ascii="Arial" w:hAnsi="Arial" w:cs="Arial"/>
+              </w:rPr>
+            </w:pPr>
+            <w:r>
+              <w:rPr>
+                <w:rFonts w:ascii="Arial" w:hAnsi="Arial" w:cs="Arial"/>
+              </w:rPr>
+              <w:t>Iniziato il Gant</w:t>
+            </w:r>
+          </w:p>
+          <w:p>
+            <w:pPr>
+              <w:pStyle w:val="Paragrafoelenco"/>
+              <w:numPr>
+                <w:ilvl w:val="0"/>
+                <w:numId w:val="21"/>
+              </w:numPr>
+              <w:rPr>
+                <w:rFonts w:ascii="Arial" w:hAnsi="Arial" w:cs="Arial"/>
+              </w:rPr>
+            </w:pPr>
             <w:bookmarkStart w:id="3" w:name="_GoBack"/>
             <w:bookmarkEnd w:id="3"/>
           </w:p>
@@ -393,6 +423,83 @@
           </w:tcPr>
           <w:p>
             <w:pPr>
+              <w:pStyle w:val="Paragrafoelenco"/>
+              <w:numPr>
+                <w:ilvl w:val="0"/>
+                <w:numId w:val="21"/>
+              </w:numPr>
+              <w:rPr>
+                <w:rFonts w:ascii="Arial" w:hAnsi="Arial" w:cs="Arial"/>
+              </w:rPr>
+            </w:pPr>
+            <w:r>
+              <w:rPr>
+                <w:rFonts w:ascii="Arial" w:hAnsi="Arial" w:cs="Arial"/>
+              </w:rPr>
+              <w:t>Finire il Gant</w:t>
+            </w:r>
+          </w:p>
+          <w:p>
+            <w:pPr>
+              <w:pStyle w:val="Paragrafoelenco"/>
+              <w:numPr>
+                <w:ilvl w:val="0"/>
+                <w:numId w:val="21"/>
+              </w:numPr>
+              <w:rPr>
+                <w:rFonts w:ascii="Arial" w:hAnsi="Arial" w:cs="Arial"/>
+              </w:rPr>
+            </w:pPr>
+            <w:r>
+              <w:rPr>
+                <w:rFonts w:ascii="Arial" w:hAnsi="Arial" w:cs="Arial"/>
+              </w:rPr>
+              <w:t>Diagramma delle classi</w:t>
+            </w:r>
+          </w:p>
+          <w:p>
+            <w:pPr>
+              <w:pStyle w:val="Paragrafoelenco"/>
+              <w:numPr>
+                <w:ilvl w:val="0"/>
+                <w:numId w:val="21"/>
+              </w:numPr>
+              <w:rPr>
+                <w:rFonts w:ascii="Arial" w:hAnsi="Arial" w:cs="Arial"/>
+              </w:rPr>
+            </w:pPr>
+            <w:r>
+              <w:rPr>
+                <w:rFonts w:ascii="Arial" w:hAnsi="Arial" w:cs="Arial"/>
+              </w:rPr>
+              <w:t>Scelta delle tecnologie utilizzate</w:t>
+            </w:r>
+          </w:p>
+          <w:p>
+            <w:pPr>
+              <w:pStyle w:val="Paragrafoelenco"/>
+              <w:numPr>
+                <w:ilvl w:val="0"/>
+                <w:numId w:val="21"/>
+              </w:numPr>
+              <w:rPr>
+                <w:rFonts w:ascii="Arial" w:hAnsi="Arial" w:cs="Arial"/>
+              </w:rPr>
+            </w:pPr>
+            <w:r>
+              <w:rPr>
+                <w:rFonts w:ascii="Arial" w:hAnsi="Arial" w:cs="Arial"/>
+              </w:rPr>
+              <w:t>Iniziare a fare delle prove</w:t>
+            </w:r>
+          </w:p>
+          <w:p>
+            <w:pPr>
+              <w:pStyle w:val="Paragrafoelenco"/>
+              <w:numPr>
+                <w:ilvl w:val="0"/>
+                <w:numId w:val="21"/>
+              </w:numPr>
               <w:rPr>
                 <w:rFonts w:ascii="Arial" w:hAnsi="Arial" w:cs="Arial"/>
               </w:rPr>
@@ -4101,6 +4208,7 @@
     <w:rsid w:val="00D45718"/>
     <w:rsid w:val="00D6666A"/>
     <w:rsid w:val="00D81F90"/>
+    <w:rsid w:val="00DA6A21"/>
     <w:rsid w:val="00DD4DB7"/>
     <w:rsid w:val="00DE6AA0"/>
     <w:rsid w:val="00DF62F5"/>
@@ -4915,7 +5023,7 @@
 </file>
 
 <file path=customXml/itemProps1.xml><?xml version="1.0" encoding="utf-8"?>
-<ds:datastoreItem xmlns:ds="http://schemas.openxmlformats.org/officeDocument/2006/customXml" ds:itemID="{74CBB870-B515-4B12-A6C4-3CA51B2E9C5C}">
+<ds:datastoreItem xmlns:ds="http://schemas.openxmlformats.org/officeDocument/2006/customXml" ds:itemID="{85047792-5637-47F6-9304-04A060CF9A53}">
   <ds:schemaRefs>
     <ds:schemaRef ds:uri="http://schemas.openxmlformats.org/officeDocument/2006/bibliography"/>
   </ds:schemaRefs>

</xml_diff>